<commit_message>
Modified for b54 batch day 2 task
</commit_message>
<xml_diff>
--- a/Day 2 task.docx
+++ b/Day 2 task.docx
@@ -8,8 +8,8 @@
           <w:rFonts w:ascii="Segoe UI" w:hAnsi="Segoe UI" w:cs="Segoe UI"/>
           <w:b/>
           <w:bCs/>
-          <w:sz w:val="32"/>
-          <w:szCs w:val="32"/>
+          <w:sz w:val="36"/>
+          <w:szCs w:val="36"/>
           <w:lang w:val="en-IN"/>
         </w:rPr>
       </w:pPr>
@@ -18,22 +18,77 @@
           <w:rFonts w:ascii="Segoe UI" w:hAnsi="Segoe UI" w:cs="Segoe UI"/>
           <w:b/>
           <w:bCs/>
-          <w:sz w:val="32"/>
-          <w:szCs w:val="32"/>
-          <w:lang w:val="en-IN"/>
-        </w:rPr>
-        <w:t>Difference between document and window objects</w:t>
+          <w:sz w:val="36"/>
+          <w:szCs w:val="36"/>
+          <w:lang w:val="en-IN"/>
+        </w:rPr>
+        <w:t xml:space="preserve">Difference between </w:t>
       </w:r>
       <w:r>
         <w:rPr>
           <w:rFonts w:ascii="Segoe UI" w:hAnsi="Segoe UI" w:cs="Segoe UI"/>
           <w:b/>
           <w:bCs/>
-          <w:sz w:val="32"/>
-          <w:szCs w:val="32"/>
-          <w:lang w:val="en-IN"/>
-        </w:rPr>
-        <w:t>?</w:t>
+          <w:sz w:val="36"/>
+          <w:szCs w:val="36"/>
+          <w:lang w:val="en-IN"/>
+        </w:rPr>
+        <w:t>D</w:t>
+      </w:r>
+      <w:r>
+        <w:rPr>
+          <w:rFonts w:ascii="Segoe UI" w:hAnsi="Segoe UI" w:cs="Segoe UI"/>
+          <w:b/>
+          <w:bCs/>
+          <w:sz w:val="36"/>
+          <w:szCs w:val="36"/>
+          <w:lang w:val="en-IN"/>
+        </w:rPr>
+        <w:t xml:space="preserve">ocument and </w:t>
+      </w:r>
+      <w:r>
+        <w:rPr>
+          <w:rFonts w:ascii="Segoe UI" w:hAnsi="Segoe UI" w:cs="Segoe UI"/>
+          <w:b/>
+          <w:bCs/>
+          <w:sz w:val="36"/>
+          <w:szCs w:val="36"/>
+          <w:lang w:val="en-IN"/>
+        </w:rPr>
+        <w:t>W</w:t>
+      </w:r>
+      <w:r>
+        <w:rPr>
+          <w:rFonts w:ascii="Segoe UI" w:hAnsi="Segoe UI" w:cs="Segoe UI"/>
+          <w:b/>
+          <w:bCs/>
+          <w:sz w:val="36"/>
+          <w:szCs w:val="36"/>
+          <w:lang w:val="en-IN"/>
+        </w:rPr>
+        <w:t xml:space="preserve">indow </w:t>
+      </w:r>
+      <w:r>
+        <w:rPr>
+          <w:rFonts w:ascii="Segoe UI" w:hAnsi="Segoe UI" w:cs="Segoe UI"/>
+          <w:b/>
+          <w:bCs/>
+          <w:sz w:val="36"/>
+          <w:szCs w:val="36"/>
+          <w:lang w:val="en-IN"/>
+        </w:rPr>
+        <w:t>O</w:t>
+      </w:r>
+      <w:r>
+        <w:rPr>
+          <w:rFonts w:ascii="Segoe UI" w:hAnsi="Segoe UI" w:cs="Segoe UI"/>
+          <w:b/>
+          <w:bCs/>
+          <w:sz w:val="36"/>
+          <w:szCs w:val="36"/>
+          <w:lang w:val="en-IN"/>
+        </w:rPr>
+        <w:t>bjects?</w:t>
       </w:r>
     </w:p>
     <w:p>
@@ -52,28 +107,19 @@
       <w:pPr>
         <w:rPr>
           <w:rFonts w:ascii="Segoe UI" w:hAnsi="Segoe UI" w:cs="Segoe UI"/>
-          <w:sz w:val="28"/>
-          <w:szCs w:val="28"/>
+          <w:sz w:val="24"/>
+          <w:szCs w:val="24"/>
           <w:lang w:val="en-IN"/>
         </w:rPr>
       </w:pPr>
       <w:r>
         <w:rPr>
           <w:rFonts w:ascii="Segoe UI" w:hAnsi="Segoe UI" w:cs="Segoe UI"/>
-          <w:sz w:val="28"/>
-          <w:szCs w:val="28"/>
-          <w:lang w:val="en-IN"/>
-        </w:rPr>
-        <w:t xml:space="preserve">Both Window and Document has its own properties and methods. But Window Objects which already contains </w:t>
-      </w:r>
-      <w:r>
-        <w:rPr>
-          <w:rFonts w:ascii="Segoe UI" w:hAnsi="Segoe UI" w:cs="Segoe UI"/>
-          <w:sz w:val="28"/>
-          <w:szCs w:val="28"/>
-          <w:lang w:val="en-IN"/>
-        </w:rPr>
-        <w:t>Document objects by default into it.</w:t>
+          <w:sz w:val="24"/>
+          <w:szCs w:val="24"/>
+          <w:lang w:val="en-IN"/>
+        </w:rPr>
+        <w:t>In JavaScript, knowing the roles of Document and Window objects is key. They shape web pages and how scripts interact with them. Let's explore their differences and functions.</w:t>
       </w:r>
     </w:p>
     <w:p>
@@ -94,8 +140,8 @@
           <w:rFonts w:ascii="Segoe UI" w:hAnsi="Segoe UI" w:cs="Segoe UI"/>
           <w:b/>
           <w:bCs/>
-          <w:sz w:val="32"/>
-          <w:szCs w:val="32"/>
+          <w:sz w:val="28"/>
+          <w:szCs w:val="28"/>
           <w:lang w:val="en-IN"/>
         </w:rPr>
       </w:pPr>
@@ -104,8 +150,8 @@
           <w:rFonts w:ascii="Segoe UI" w:hAnsi="Segoe UI" w:cs="Segoe UI"/>
           <w:b/>
           <w:bCs/>
-          <w:sz w:val="32"/>
-          <w:szCs w:val="32"/>
+          <w:sz w:val="28"/>
+          <w:szCs w:val="28"/>
           <w:lang w:val="en-IN"/>
         </w:rPr>
         <w:t>Window Object:</w:t>
@@ -115,9 +161,115 @@
       <w:pPr>
         <w:rPr>
           <w:rFonts w:ascii="Segoe UI" w:hAnsi="Segoe UI" w:cs="Segoe UI"/>
-          <w:sz w:val="30"/>
-          <w:szCs w:val="30"/>
-          <w:lang w:val="en-IN"/>
+          <w:b/>
+          <w:bCs/>
+          <w:sz w:val="28"/>
+          <w:szCs w:val="28"/>
+          <w:lang w:val="en-IN"/>
+        </w:rPr>
+      </w:pPr>
+      <w:r>
+        <w:rPr>
+          <w:rFonts w:ascii="Segoe UI" w:hAnsi="Segoe UI" w:cs="Segoe UI"/>
+          <w:b/>
+          <w:bCs/>
+          <w:sz w:val="24"/>
+          <w:szCs w:val="24"/>
+          <w:lang w:val="en-IN"/>
+        </w:rPr>
+        <w:t xml:space="preserve">Global Scope: </w:t>
+      </w:r>
+      <w:r>
+        <w:rPr>
+          <w:rFonts w:ascii="Segoe UI" w:hAnsi="Segoe UI" w:cs="Segoe UI"/>
+          <w:sz w:val="24"/>
+          <w:szCs w:val="24"/>
+          <w:lang w:val="en-IN"/>
+        </w:rPr>
+        <w:t>Represents the browser window or tab.</w:t>
+      </w:r>
+    </w:p>
+    <w:p>
+      <w:pPr>
+        <w:rPr>
+          <w:rFonts w:ascii="Segoe UI" w:hAnsi="Segoe UI" w:cs="Segoe UI"/>
+          <w:sz w:val="24"/>
+          <w:szCs w:val="24"/>
+          <w:lang w:val="en-IN"/>
+        </w:rPr>
+      </w:pPr>
+      <w:r>
+        <w:rPr>
+          <w:rFonts w:ascii="Segoe UI" w:hAnsi="Segoe UI" w:cs="Segoe UI"/>
+          <w:b/>
+          <w:bCs/>
+          <w:sz w:val="24"/>
+          <w:szCs w:val="24"/>
+          <w:lang w:val="en-IN"/>
+        </w:rPr>
+        <w:t xml:space="preserve">Browser Interaction: </w:t>
+      </w:r>
+      <w:r>
+        <w:rPr>
+          <w:rFonts w:ascii="Segoe UI" w:hAnsi="Segoe UI" w:cs="Segoe UI"/>
+          <w:sz w:val="24"/>
+          <w:szCs w:val="24"/>
+          <w:lang w:val="en-IN"/>
+        </w:rPr>
+        <w:t>Accesses browser-specific properties and manages the browser.</w:t>
+      </w:r>
+    </w:p>
+    <w:p>
+      <w:pPr>
+        <w:rPr>
+          <w:rFonts w:ascii="Segoe UI" w:hAnsi="Segoe UI" w:cs="Segoe UI"/>
+          <w:sz w:val="24"/>
+          <w:szCs w:val="24"/>
+          <w:lang w:val="en-IN"/>
+        </w:rPr>
+      </w:pPr>
+      <w:r>
+        <w:rPr>
+          <w:rFonts w:ascii="Segoe UI" w:hAnsi="Segoe UI" w:cs="Segoe UI"/>
+          <w:b/>
+          <w:bCs/>
+          <w:sz w:val="24"/>
+          <w:szCs w:val="24"/>
+          <w:lang w:val="en-IN"/>
+        </w:rPr>
+        <w:t>Lifecycle Management:</w:t>
+      </w:r>
+      <w:r>
+        <w:rPr>
+          <w:rFonts w:ascii="Segoe UI" w:hAnsi="Segoe UI" w:cs="Segoe UI"/>
+          <w:b/>
+          <w:bCs/>
+          <w:sz w:val="28"/>
+          <w:szCs w:val="28"/>
+          <w:lang w:val="en-IN"/>
+        </w:rPr>
+        <w:t xml:space="preserve"> </w:t>
+      </w:r>
+      <w:r>
+        <w:rPr>
+          <w:rFonts w:ascii="Segoe UI" w:hAnsi="Segoe UI" w:cs="Segoe UI"/>
+          <w:sz w:val="24"/>
+          <w:szCs w:val="24"/>
+          <w:lang w:val="en-IN"/>
+        </w:rPr>
+        <w:t>Handles window events and inter-window communication.</w:t>
+      </w:r>
+    </w:p>
+    <w:p>
+      <w:pPr>
+        <w:rPr>
+          <w:rFonts w:ascii="Segoe UI" w:eastAsia="Times New Roman" w:hAnsi="Segoe UI" w:cs="Segoe UI"/>
+          <w:b/>
+          <w:bCs/>
+          <w:color w:val="000000"/>
+          <w:sz w:val="24"/>
+          <w:szCs w:val="24"/>
+          <w:lang w:val="en-IN" w:eastAsia="en-IN"/>
         </w:rPr>
       </w:pPr>
       <w:r>
@@ -134,96 +286,19 @@
       <w:r>
         <w:rPr>
           <w:rFonts w:ascii="Segoe UI" w:hAnsi="Segoe UI" w:cs="Segoe UI"/>
-          <w:sz w:val="30"/>
-          <w:szCs w:val="30"/>
-          <w:lang w:val="en-IN"/>
-        </w:rPr>
-        <w:t>The window object represents an open window in a browser</w:t>
-      </w:r>
-      <w:r>
-        <w:rPr>
-          <w:rFonts w:ascii="Segoe UI" w:hAnsi="Segoe UI" w:cs="Segoe UI"/>
-          <w:sz w:val="30"/>
-          <w:szCs w:val="30"/>
-          <w:lang w:val="en-IN"/>
-        </w:rPr>
-        <w:t>.</w:t>
+          <w:b/>
+          <w:bCs/>
+          <w:sz w:val="24"/>
+          <w:szCs w:val="24"/>
+          <w:lang w:val="en-IN"/>
+        </w:rPr>
+        <w:t>Window Object Example:</w:t>
       </w:r>
     </w:p>
     <w:p>
       <w:pPr>
         <w:rPr>
           <w:rFonts w:ascii="Segoe UI" w:hAnsi="Segoe UI" w:cs="Segoe UI"/>
-          <w:sz w:val="30"/>
-          <w:szCs w:val="30"/>
-          <w:lang w:val="en-IN"/>
-        </w:rPr>
-      </w:pPr>
-      <w:r>
-        <w:rPr>
-          <w:rFonts w:ascii="Segoe UI" w:hAnsi="Segoe UI" w:cs="Segoe UI"/>
-          <w:sz w:val="30"/>
-          <w:szCs w:val="30"/>
-          <w:lang w:val="en-IN"/>
-        </w:rPr>
-        <w:t xml:space="preserve">         It is automatically created from the browser.</w:t>
-      </w:r>
-    </w:p>
-    <w:p>
-      <w:pPr>
-        <w:rPr>
-          <w:rFonts w:ascii="Segoe UI" w:hAnsi="Segoe UI" w:cs="Segoe UI"/>
-          <w:sz w:val="30"/>
-          <w:szCs w:val="30"/>
-          <w:lang w:val="en-IN"/>
-        </w:rPr>
-      </w:pPr>
-      <w:r>
-        <w:rPr>
-          <w:rFonts w:ascii="Segoe UI" w:hAnsi="Segoe UI" w:cs="Segoe UI"/>
-          <w:sz w:val="30"/>
-          <w:szCs w:val="30"/>
-          <w:lang w:val="en-IN"/>
-        </w:rPr>
-        <w:tab/>
-        <w:t>All browsers support window objects.</w:t>
-      </w:r>
-    </w:p>
-    <w:p>
-      <w:pPr>
-        <w:rPr>
-          <w:rFonts w:ascii="Segoe UI" w:eastAsia="Times New Roman" w:hAnsi="Segoe UI" w:cs="Segoe UI"/>
-          <w:color w:val="000000"/>
-          <w:sz w:val="30"/>
-          <w:szCs w:val="30"/>
-          <w:lang w:val="en-IN" w:eastAsia="en-IN"/>
-        </w:rPr>
-      </w:pPr>
-      <w:r>
-        <w:rPr>
-          <w:rFonts w:ascii="Segoe UI" w:hAnsi="Segoe UI" w:cs="Segoe UI"/>
-          <w:sz w:val="30"/>
-          <w:szCs w:val="30"/>
-          <w:lang w:val="en-IN"/>
-        </w:rPr>
-        <w:tab/>
-        <w:t>Global variables are the properties of window object, and global functions are the methods of the window object</w:t>
-      </w:r>
-      <w:r>
-        <w:rPr>
-          <w:rFonts w:ascii="Segoe UI" w:hAnsi="Segoe UI" w:cs="Segoe UI"/>
-          <w:color w:val="4D5156"/>
-          <w:sz w:val="30"/>
-          <w:szCs w:val="30"/>
-          <w:shd w:val="clear" w:color="auto" w:fill="FFFFFF"/>
-        </w:rPr>
-        <w:t>.</w:t>
-      </w:r>
-    </w:p>
-    <w:p>
-      <w:pPr>
-        <w:rPr>
-          <w:rFonts w:ascii="Segoe UI" w:hAnsi="Segoe UI" w:cs="Segoe UI"/>
           <w:b/>
           <w:bCs/>
           <w:sz w:val="32"/>
@@ -236,6 +311,7 @@
           <w:rFonts w:ascii="Segoe UI" w:hAnsi="Segoe UI" w:cs="Segoe UI"/>
           <w:b/>
           <w:bCs/>
+          <w:noProof/>
           <w:sz w:val="32"/>
           <w:szCs w:val="32"/>
           <w:lang w:val="en-IN"/>
@@ -293,8 +369,8 @@
           <w:rFonts w:ascii="Segoe UI" w:hAnsi="Segoe UI" w:cs="Segoe UI"/>
           <w:b/>
           <w:bCs/>
-          <w:sz w:val="28"/>
-          <w:szCs w:val="28"/>
+          <w:sz w:val="24"/>
+          <w:szCs w:val="24"/>
           <w:lang w:val="en-IN"/>
         </w:rPr>
         <w:t>Window object which already contains document objects itself:</w:t>
@@ -316,6 +392,7 @@
           <w:rFonts w:ascii="Segoe UI" w:hAnsi="Segoe UI" w:cs="Segoe UI"/>
           <w:b/>
           <w:bCs/>
+          <w:noProof/>
           <w:sz w:val="32"/>
           <w:szCs w:val="32"/>
           <w:lang w:val="en-IN"/>
@@ -380,7 +457,9 @@
           <w:lang w:val="en-IN"/>
         </w:rPr>
       </w:pPr>
-      <w:r>
+    </w:p>
+    <w:p>
+      <w:pPr>
         <w:rPr>
           <w:rFonts w:ascii="Segoe UI" w:hAnsi="Segoe UI" w:cs="Segoe UI"/>
           <w:b/>
@@ -389,20 +468,124 @@
           <w:szCs w:val="32"/>
           <w:lang w:val="en-IN"/>
         </w:rPr>
+      </w:pPr>
+    </w:p>
+    <w:p>
+      <w:pPr>
+        <w:rPr>
+          <w:rFonts w:ascii="Segoe UI" w:hAnsi="Segoe UI" w:cs="Segoe UI"/>
+          <w:b/>
+          <w:bCs/>
+          <w:sz w:val="28"/>
+          <w:szCs w:val="28"/>
+          <w:lang w:val="en-IN"/>
+        </w:rPr>
+      </w:pPr>
+      <w:r>
+        <w:rPr>
+          <w:rFonts w:ascii="Segoe UI" w:hAnsi="Segoe UI" w:cs="Segoe UI"/>
+          <w:b/>
+          <w:bCs/>
+          <w:sz w:val="28"/>
+          <w:szCs w:val="28"/>
+          <w:lang w:val="en-IN"/>
+        </w:rPr>
         <w:lastRenderedPageBreak/>
-        <w:t>The Document Object:</w:t>
+        <w:t>Document Object:</w:t>
       </w:r>
     </w:p>
     <w:p>
       <w:pPr>
         <w:rPr>
           <w:rFonts w:ascii="Segoe UI" w:hAnsi="Segoe UI" w:cs="Segoe UI"/>
-          <w:sz w:val="28"/>
-          <w:szCs w:val="28"/>
+          <w:sz w:val="24"/>
+          <w:szCs w:val="24"/>
           <w:lang w:val="en-IN"/>
         </w:rPr>
       </w:pPr>
       <w:r>
+        <w:rPr>
+          <w:rFonts w:ascii="Segoe UI" w:hAnsi="Segoe UI" w:cs="Segoe UI"/>
+          <w:b/>
+          <w:bCs/>
+          <w:sz w:val="24"/>
+          <w:szCs w:val="24"/>
+          <w:lang w:val="en-IN"/>
+        </w:rPr>
+        <w:t xml:space="preserve">Page Content: </w:t>
+      </w:r>
+      <w:r>
+        <w:rPr>
+          <w:rFonts w:ascii="Segoe UI" w:hAnsi="Segoe UI" w:cs="Segoe UI"/>
+          <w:sz w:val="24"/>
+          <w:szCs w:val="24"/>
+          <w:lang w:val="en-IN"/>
+        </w:rPr>
+        <w:t>Represents the web page content within a window.</w:t>
+      </w:r>
+    </w:p>
+    <w:p>
+      <w:pPr>
+        <w:rPr>
+          <w:rFonts w:ascii="Segoe UI" w:hAnsi="Segoe UI" w:cs="Segoe UI"/>
+          <w:sz w:val="24"/>
+          <w:szCs w:val="24"/>
+          <w:lang w:val="en-IN"/>
+        </w:rPr>
+      </w:pPr>
+      <w:r>
+        <w:rPr>
+          <w:rFonts w:ascii="Segoe UI" w:hAnsi="Segoe UI" w:cs="Segoe UI"/>
+          <w:b/>
+          <w:bCs/>
+          <w:sz w:val="24"/>
+          <w:szCs w:val="24"/>
+          <w:lang w:val="en-IN"/>
+        </w:rPr>
+        <w:t xml:space="preserve">DOM Manipulation: </w:t>
+      </w:r>
+      <w:r>
+        <w:rPr>
+          <w:rFonts w:ascii="Segoe UI" w:hAnsi="Segoe UI" w:cs="Segoe UI"/>
+          <w:sz w:val="24"/>
+          <w:szCs w:val="24"/>
+          <w:lang w:val="en-IN"/>
+        </w:rPr>
+        <w:t>Accesses and manipulates page elements and structure.</w:t>
+      </w:r>
+    </w:p>
+    <w:p>
+      <w:pPr>
+        <w:rPr>
+          <w:rFonts w:ascii="Segoe UI" w:hAnsi="Segoe UI" w:cs="Segoe UI"/>
+          <w:sz w:val="24"/>
+          <w:szCs w:val="24"/>
+          <w:lang w:val="en-IN"/>
+        </w:rPr>
+      </w:pPr>
+      <w:r>
+        <w:rPr>
+          <w:rFonts w:ascii="Segoe UI" w:hAnsi="Segoe UI" w:cs="Segoe UI"/>
+          <w:b/>
+          <w:bCs/>
+          <w:sz w:val="24"/>
+          <w:szCs w:val="24"/>
+          <w:lang w:val="en-IN"/>
+        </w:rPr>
+        <w:t xml:space="preserve">Event Handling: </w:t>
+      </w:r>
+      <w:r>
+        <w:rPr>
+          <w:rFonts w:ascii="Segoe UI" w:hAnsi="Segoe UI" w:cs="Segoe UI"/>
+          <w:sz w:val="24"/>
+          <w:szCs w:val="24"/>
+          <w:lang w:val="en-IN"/>
+        </w:rPr>
+        <w:t>Manages events occurring within the document.</w:t>
+      </w:r>
+    </w:p>
+    <w:p>
+      <w:pPr>
         <w:rPr>
           <w:rFonts w:ascii="Segoe UI" w:hAnsi="Segoe UI" w:cs="Segoe UI"/>
           <w:b/>
@@ -411,13 +594,33 @@
           <w:szCs w:val="32"/>
           <w:lang w:val="en-IN"/>
         </w:rPr>
+      </w:pPr>
+      <w:r>
+        <w:rPr>
+          <w:rFonts w:ascii="Segoe UI" w:hAnsi="Segoe UI" w:cs="Segoe UI"/>
+          <w:b/>
+          <w:bCs/>
+          <w:sz w:val="32"/>
+          <w:szCs w:val="32"/>
+          <w:lang w:val="en-IN"/>
+        </w:rPr>
         <w:tab/>
       </w:r>
+    </w:p>
+    <w:p>
+      <w:pPr>
+        <w:rPr>
+          <w:rFonts w:ascii="Segoe UI" w:hAnsi="Segoe UI" w:cs="Segoe UI"/>
+          <w:sz w:val="24"/>
+          <w:szCs w:val="24"/>
+          <w:lang w:val="en-IN"/>
+        </w:rPr>
+      </w:pPr>
       <w:r>
         <w:rPr>
           <w:rFonts w:ascii="Segoe UI" w:hAnsi="Segoe UI" w:cs="Segoe UI"/>
-          <w:sz w:val="28"/>
-          <w:szCs w:val="28"/>
+          <w:sz w:val="24"/>
+          <w:szCs w:val="24"/>
           <w:lang w:val="en-IN"/>
         </w:rPr>
         <w:t>When an HTML Document is loaded into a web browser, it becomes a document object.</w:t>
@@ -427,49 +630,39 @@
       <w:pPr>
         <w:rPr>
           <w:rFonts w:ascii="Segoe UI" w:hAnsi="Segoe UI" w:cs="Segoe UI"/>
-          <w:sz w:val="28"/>
-          <w:szCs w:val="28"/>
-          <w:lang w:val="en-IN"/>
-        </w:rPr>
-      </w:pPr>
-    </w:p>
-    <w:p>
-      <w:pPr>
-        <w:rPr>
-          <w:rFonts w:ascii="Segoe UI" w:hAnsi="Segoe UI" w:cs="Segoe UI"/>
-          <w:sz w:val="28"/>
-          <w:szCs w:val="28"/>
+          <w:sz w:val="24"/>
+          <w:szCs w:val="24"/>
           <w:lang w:val="en-IN"/>
         </w:rPr>
       </w:pPr>
       <w:r>
         <w:rPr>
           <w:rFonts w:ascii="Segoe UI" w:hAnsi="Segoe UI" w:cs="Segoe UI"/>
-          <w:sz w:val="28"/>
-          <w:szCs w:val="28"/>
-          <w:lang w:val="en-IN"/>
-        </w:rPr>
-        <w:tab/>
-        <w:t>The document object is a property of the window object</w:t>
-      </w:r>
-      <w:r>
-        <w:rPr>
-          <w:rFonts w:ascii="Segoe UI" w:hAnsi="Segoe UI" w:cs="Segoe UI"/>
-          <w:sz w:val="28"/>
-          <w:szCs w:val="28"/>
-          <w:lang w:val="en-IN"/>
-        </w:rPr>
-        <w:t>.</w:t>
+          <w:sz w:val="24"/>
+          <w:szCs w:val="24"/>
+          <w:lang w:val="en-IN"/>
+        </w:rPr>
+        <w:t>The document object is a property of the window object.</w:t>
       </w:r>
     </w:p>
     <w:p>
       <w:pPr>
         <w:rPr>
           <w:rFonts w:ascii="Segoe UI" w:hAnsi="Segoe UI" w:cs="Segoe UI"/>
-          <w:b/>
-          <w:bCs/>
-          <w:sz w:val="32"/>
-          <w:szCs w:val="32"/>
+          <w:sz w:val="24"/>
+          <w:szCs w:val="24"/>
+          <w:lang w:val="en-IN"/>
+        </w:rPr>
+      </w:pPr>
+    </w:p>
+    <w:p>
+      <w:pPr>
+        <w:rPr>
+          <w:rFonts w:ascii="Segoe UI" w:hAnsi="Segoe UI" w:cs="Segoe UI"/>
+          <w:b/>
+          <w:bCs/>
+          <w:sz w:val="24"/>
+          <w:szCs w:val="24"/>
           <w:lang w:val="en-IN"/>
         </w:rPr>
       </w:pPr>
@@ -478,11 +671,22 @@
           <w:rFonts w:ascii="Segoe UI" w:hAnsi="Segoe UI" w:cs="Segoe UI"/>
           <w:b/>
           <w:bCs/>
-          <w:sz w:val="32"/>
-          <w:szCs w:val="32"/>
+          <w:sz w:val="24"/>
+          <w:szCs w:val="24"/>
           <w:lang w:val="en-IN"/>
         </w:rPr>
         <w:t>Example:</w:t>
+      </w:r>
+      <w:r>
+        <w:rPr>
+          <w:rFonts w:ascii="Segoe UI" w:hAnsi="Segoe UI" w:cs="Segoe UI"/>
+          <w:b/>
+          <w:bCs/>
+          <w:sz w:val="24"/>
+          <w:szCs w:val="24"/>
+          <w:lang w:val="en-IN"/>
+        </w:rPr>
+        <w:t xml:space="preserve"> Document Object </w:t>
       </w:r>
     </w:p>
     <w:p>
@@ -512,6 +716,7 @@
           <w:rFonts w:ascii="Segoe UI" w:hAnsi="Segoe UI" w:cs="Segoe UI"/>
           <w:b/>
           <w:bCs/>
+          <w:noProof/>
           <w:sz w:val="32"/>
           <w:szCs w:val="32"/>
           <w:lang w:val="en-IN"/>
@@ -571,8 +776,8 @@
           <w:rFonts w:ascii="Segoe UI" w:hAnsi="Segoe UI" w:cs="Segoe UI"/>
           <w:b/>
           <w:bCs/>
-          <w:sz w:val="28"/>
-          <w:szCs w:val="28"/>
+          <w:sz w:val="24"/>
+          <w:szCs w:val="24"/>
           <w:lang w:val="en-IN"/>
         </w:rPr>
       </w:pPr>
@@ -581,8 +786,8 @@
           <w:rFonts w:ascii="Segoe UI" w:hAnsi="Segoe UI" w:cs="Segoe UI"/>
           <w:b/>
           <w:bCs/>
-          <w:sz w:val="28"/>
-          <w:szCs w:val="28"/>
+          <w:sz w:val="24"/>
+          <w:szCs w:val="24"/>
           <w:lang w:val="en-IN"/>
         </w:rPr>
         <w:t>Document object also has its own properties and methods.</w:t>
@@ -594,6 +799,18 @@
           <w:rFonts w:ascii="Segoe UI" w:hAnsi="Segoe UI" w:cs="Segoe UI"/>
           <w:b/>
           <w:bCs/>
+          <w:sz w:val="28"/>
+          <w:szCs w:val="28"/>
+          <w:lang w:val="en-IN"/>
+        </w:rPr>
+      </w:pPr>
+    </w:p>
+    <w:p>
+      <w:pPr>
+        <w:rPr>
+          <w:rFonts w:ascii="Segoe UI" w:hAnsi="Segoe UI" w:cs="Segoe UI"/>
+          <w:b/>
+          <w:bCs/>
           <w:sz w:val="32"/>
           <w:szCs w:val="32"/>
           <w:lang w:val="en-IN"/>
@@ -604,6 +821,7 @@
           <w:rFonts w:ascii="Segoe UI" w:hAnsi="Segoe UI" w:cs="Segoe UI"/>
           <w:b/>
           <w:bCs/>
+          <w:noProof/>
           <w:sz w:val="32"/>
           <w:szCs w:val="32"/>
           <w:lang w:val="en-IN"/>
@@ -656,13 +874,25 @@
           <w:lang w:val="en-IN"/>
         </w:rPr>
       </w:pPr>
+    </w:p>
+    <w:p>
+      <w:pPr>
+        <w:rPr>
+          <w:rFonts w:ascii="Segoe UI" w:hAnsi="Segoe UI" w:cs="Segoe UI"/>
+          <w:b/>
+          <w:bCs/>
+          <w:sz w:val="24"/>
+          <w:szCs w:val="24"/>
+          <w:lang w:val="en-IN"/>
+        </w:rPr>
+      </w:pPr>
       <w:r>
         <w:rPr>
           <w:rFonts w:ascii="Segoe UI" w:hAnsi="Segoe UI" w:cs="Segoe UI"/>
           <w:b/>
           <w:bCs/>
-          <w:sz w:val="32"/>
-          <w:szCs w:val="32"/>
+          <w:sz w:val="24"/>
+          <w:szCs w:val="24"/>
           <w:lang w:val="en-IN"/>
         </w:rPr>
         <w:t>But Normally document can be view as content of the website:</w:t>
@@ -674,6 +904,18 @@
           <w:rFonts w:ascii="Segoe UI" w:hAnsi="Segoe UI" w:cs="Segoe UI"/>
           <w:b/>
           <w:bCs/>
+          <w:sz w:val="24"/>
+          <w:szCs w:val="24"/>
+          <w:lang w:val="en-IN"/>
+        </w:rPr>
+      </w:pPr>
+    </w:p>
+    <w:p>
+      <w:pPr>
+        <w:rPr>
+          <w:rFonts w:ascii="Segoe UI" w:hAnsi="Segoe UI" w:cs="Segoe UI"/>
+          <w:b/>
+          <w:bCs/>
           <w:sz w:val="32"/>
           <w:szCs w:val="32"/>
           <w:lang w:val="en-IN"/>
@@ -684,6 +926,7 @@
           <w:rFonts w:ascii="Segoe UI" w:hAnsi="Segoe UI" w:cs="Segoe UI"/>
           <w:b/>
           <w:bCs/>
+          <w:noProof/>
           <w:sz w:val="32"/>
           <w:szCs w:val="32"/>
           <w:lang w:val="en-IN"/>
@@ -723,6 +966,149 @@
             </a:graphic>
           </wp:inline>
         </w:drawing>
+      </w:r>
+    </w:p>
+    <w:p>
+      <w:pPr>
+        <w:rPr>
+          <w:rFonts w:ascii="Segoe UI" w:hAnsi="Segoe UI" w:cs="Segoe UI"/>
+          <w:b/>
+          <w:bCs/>
+          <w:sz w:val="32"/>
+          <w:szCs w:val="32"/>
+          <w:lang w:val="en-IN"/>
+        </w:rPr>
+      </w:pPr>
+      <w:r>
+        <w:rPr>
+          <w:rFonts w:ascii="Segoe UI" w:hAnsi="Segoe UI" w:cs="Segoe UI"/>
+          <w:b/>
+          <w:bCs/>
+          <w:sz w:val="28"/>
+          <w:szCs w:val="28"/>
+          <w:lang w:val="en-IN"/>
+        </w:rPr>
+        <w:lastRenderedPageBreak/>
+        <w:t>Differences:</w:t>
+      </w:r>
+    </w:p>
+    <w:p>
+      <w:pPr>
+        <w:rPr>
+          <w:rFonts w:ascii="Segoe UI" w:hAnsi="Segoe UI" w:cs="Segoe UI"/>
+          <w:sz w:val="24"/>
+          <w:szCs w:val="24"/>
+          <w:lang w:val="en-IN"/>
+        </w:rPr>
+      </w:pPr>
+      <w:r>
+        <w:rPr>
+          <w:rFonts w:ascii="Segoe UI" w:hAnsi="Segoe UI" w:cs="Segoe UI"/>
+          <w:b/>
+          <w:bCs/>
+          <w:sz w:val="24"/>
+          <w:szCs w:val="24"/>
+          <w:lang w:val="en-IN"/>
+        </w:rPr>
+        <w:t xml:space="preserve">Scope: </w:t>
+      </w:r>
+      <w:r>
+        <w:rPr>
+          <w:rFonts w:ascii="Segoe UI" w:hAnsi="Segoe UI" w:cs="Segoe UI"/>
+          <w:sz w:val="24"/>
+          <w:szCs w:val="24"/>
+          <w:lang w:val="en-IN"/>
+        </w:rPr>
+        <w:t>Window encompasses the entire browser, while Document represents page content.</w:t>
+      </w:r>
+    </w:p>
+    <w:p>
+      <w:pPr>
+        <w:rPr>
+          <w:rFonts w:ascii="Segoe UI" w:hAnsi="Segoe UI" w:cs="Segoe UI"/>
+          <w:sz w:val="24"/>
+          <w:szCs w:val="24"/>
+          <w:lang w:val="en-IN"/>
+        </w:rPr>
+      </w:pPr>
+      <w:r>
+        <w:rPr>
+          <w:rFonts w:ascii="Segoe UI" w:hAnsi="Segoe UI" w:cs="Segoe UI"/>
+          <w:b/>
+          <w:bCs/>
+          <w:sz w:val="24"/>
+          <w:szCs w:val="24"/>
+          <w:lang w:val="en-IN"/>
+        </w:rPr>
+        <w:t xml:space="preserve">Access: </w:t>
+      </w:r>
+      <w:r>
+        <w:rPr>
+          <w:rFonts w:ascii="Segoe UI" w:hAnsi="Segoe UI" w:cs="Segoe UI"/>
+          <w:sz w:val="24"/>
+          <w:szCs w:val="24"/>
+          <w:lang w:val="en-IN"/>
+        </w:rPr>
+        <w:t>Window manages browser-related properties, while Document deals with page-specific elements.</w:t>
+      </w:r>
+    </w:p>
+    <w:p>
+      <w:pPr>
+        <w:rPr>
+          <w:rFonts w:ascii="Segoe UI" w:hAnsi="Segoe UI" w:cs="Segoe UI"/>
+          <w:sz w:val="24"/>
+          <w:szCs w:val="24"/>
+          <w:lang w:val="en-IN"/>
+        </w:rPr>
+      </w:pPr>
+      <w:r>
+        <w:rPr>
+          <w:rFonts w:ascii="Segoe UI" w:hAnsi="Segoe UI" w:cs="Segoe UI"/>
+          <w:b/>
+          <w:bCs/>
+          <w:sz w:val="24"/>
+          <w:szCs w:val="24"/>
+          <w:lang w:val="en-IN"/>
+        </w:rPr>
+        <w:t xml:space="preserve">Hierarchy: </w:t>
+      </w:r>
+      <w:r>
+        <w:rPr>
+          <w:rFonts w:ascii="Segoe UI" w:hAnsi="Segoe UI" w:cs="Segoe UI"/>
+          <w:sz w:val="24"/>
+          <w:szCs w:val="24"/>
+          <w:lang w:val="en-IN"/>
+        </w:rPr>
+        <w:t>Document is nested within the Window object.</w:t>
+      </w:r>
+    </w:p>
+    <w:p>
+      <w:pPr>
+        <w:rPr>
+          <w:rFonts w:ascii="Segoe UI" w:hAnsi="Segoe UI" w:cs="Segoe UI"/>
+          <w:sz w:val="24"/>
+          <w:szCs w:val="24"/>
+          <w:lang w:val="en-IN"/>
+        </w:rPr>
+      </w:pPr>
+    </w:p>
+    <w:p>
+      <w:pPr>
+        <w:rPr>
+          <w:rFonts w:ascii="Segoe UI" w:hAnsi="Segoe UI" w:cs="Segoe UI"/>
+          <w:sz w:val="24"/>
+          <w:szCs w:val="24"/>
+          <w:lang w:val="en-IN"/>
+        </w:rPr>
+      </w:pPr>
+      <w:r>
+        <w:rPr>
+          <w:rFonts w:ascii="Segoe UI" w:hAnsi="Segoe UI" w:cs="Segoe UI"/>
+          <w:sz w:val="24"/>
+          <w:szCs w:val="24"/>
+          <w:lang w:val="en-IN"/>
+        </w:rPr>
+        <w:t>Understanding these objects' roles aids in dynamic web development, enabling effective interaction with browser and page content.</w:t>
       </w:r>
     </w:p>
     <w:p>
@@ -3881,139 +4267,12 @@
 </file>
 
 <file path=customXml/item1.xml><?xml version="1.0" encoding="utf-8"?>
-<p:properties xmlns:p="http://schemas.microsoft.com/office/2006/metadata/properties" xmlns:xsi="http://www.w3.org/2001/XMLSchema-instance" xmlns:pc="http://schemas.microsoft.com/office/infopath/2007/PartnerControls">
-  <documentManagement>
-    <LocLastLocAttemptVersionTypeLookup xmlns="4873beb7-5857-4685-be1f-d57550cc96cc" xsi:nil="true"/>
-    <MarketSpecific xmlns="4873beb7-5857-4685-be1f-d57550cc96cc">false</MarketSpecific>
-    <ApprovalStatus xmlns="4873beb7-5857-4685-be1f-d57550cc96cc">InProgress</ApprovalStatus>
-    <LocComments xmlns="4873beb7-5857-4685-be1f-d57550cc96cc" xsi:nil="true"/>
-    <DirectSourceMarket xmlns="4873beb7-5857-4685-be1f-d57550cc96cc" xsi:nil="true"/>
-    <LocPublishedLinkedAssetsLookup xmlns="4873beb7-5857-4685-be1f-d57550cc96cc" xsi:nil="true"/>
-    <ThumbnailAssetId xmlns="4873beb7-5857-4685-be1f-d57550cc96cc" xsi:nil="true"/>
-    <PrimaryImageGen xmlns="4873beb7-5857-4685-be1f-d57550cc96cc">true</PrimaryImageGen>
-    <LegacyData xmlns="4873beb7-5857-4685-be1f-d57550cc96cc" xsi:nil="true"/>
-    <LocNewPublishedVersionLookup xmlns="4873beb7-5857-4685-be1f-d57550cc96cc" xsi:nil="true"/>
-    <NumericId xmlns="4873beb7-5857-4685-be1f-d57550cc96cc">102787001</NumericId>
-    <TPFriendlyName xmlns="4873beb7-5857-4685-be1f-d57550cc96cc" xsi:nil="true"/>
-    <LocOverallPublishStatusLookup xmlns="4873beb7-5857-4685-be1f-d57550cc96cc" xsi:nil="true"/>
-    <LocRecommendedHandoff xmlns="4873beb7-5857-4685-be1f-d57550cc96cc" xsi:nil="true"/>
-    <BlockPublish xmlns="4873beb7-5857-4685-be1f-d57550cc96cc">false</BlockPublish>
-    <BusinessGroup xmlns="4873beb7-5857-4685-be1f-d57550cc96cc" xsi:nil="true"/>
-    <OpenTemplate xmlns="4873beb7-5857-4685-be1f-d57550cc96cc">true</OpenTemplate>
-    <SourceTitle xmlns="4873beb7-5857-4685-be1f-d57550cc96cc" xsi:nil="true"/>
-    <LocOverallLocStatusLookup xmlns="4873beb7-5857-4685-be1f-d57550cc96cc" xsi:nil="true"/>
-    <APEditor xmlns="4873beb7-5857-4685-be1f-d57550cc96cc">
-      <UserInfo>
-        <DisplayName/>
-        <AccountId xsi:nil="true"/>
-        <AccountType/>
-      </UserInfo>
-    </APEditor>
-    <UALocComments xmlns="4873beb7-5857-4685-be1f-d57550cc96cc" xsi:nil="true"/>
-    <IntlLangReviewDate xmlns="4873beb7-5857-4685-be1f-d57550cc96cc" xsi:nil="true"/>
-    <PublishStatusLookup xmlns="4873beb7-5857-4685-be1f-d57550cc96cc">
-      <Value>1343188</Value>
-    </PublishStatusLookup>
-    <ParentAssetId xmlns="4873beb7-5857-4685-be1f-d57550cc96cc" xsi:nil="true"/>
-    <FeatureTagsTaxHTField0 xmlns="4873beb7-5857-4685-be1f-d57550cc96cc">
-      <Terms xmlns="http://schemas.microsoft.com/office/infopath/2007/PartnerControls"/>
-    </FeatureTagsTaxHTField0>
-    <MachineTranslated xmlns="4873beb7-5857-4685-be1f-d57550cc96cc">false</MachineTranslated>
-    <Providers xmlns="4873beb7-5857-4685-be1f-d57550cc96cc" xsi:nil="true"/>
-    <OriginalSourceMarket xmlns="4873beb7-5857-4685-be1f-d57550cc96cc" xsi:nil="true"/>
-    <APDescription xmlns="4873beb7-5857-4685-be1f-d57550cc96cc" xsi:nil="true"/>
-    <ContentItem xmlns="4873beb7-5857-4685-be1f-d57550cc96cc" xsi:nil="true"/>
-    <ClipArtFilename xmlns="4873beb7-5857-4685-be1f-d57550cc96cc" xsi:nil="true"/>
-    <TPInstallLocation xmlns="4873beb7-5857-4685-be1f-d57550cc96cc" xsi:nil="true"/>
-    <TimesCloned xmlns="4873beb7-5857-4685-be1f-d57550cc96cc" xsi:nil="true"/>
-    <PublishTargets xmlns="4873beb7-5857-4685-be1f-d57550cc96cc">OfficeOnlineVNext</PublishTargets>
-    <AcquiredFrom xmlns="4873beb7-5857-4685-be1f-d57550cc96cc">Internal MS</AcquiredFrom>
-    <AssetStart xmlns="4873beb7-5857-4685-be1f-d57550cc96cc">2011-11-23T17:29:00+00:00</AssetStart>
-    <FriendlyTitle xmlns="4873beb7-5857-4685-be1f-d57550cc96cc" xsi:nil="true"/>
-    <Provider xmlns="4873beb7-5857-4685-be1f-d57550cc96cc" xsi:nil="true"/>
-    <LastHandOff xmlns="4873beb7-5857-4685-be1f-d57550cc96cc" xsi:nil="true"/>
-    <TPClientViewer xmlns="4873beb7-5857-4685-be1f-d57550cc96cc" xsi:nil="true"/>
-    <TemplateStatus xmlns="4873beb7-5857-4685-be1f-d57550cc96cc">Complete</TemplateStatus>
-    <Downloads xmlns="4873beb7-5857-4685-be1f-d57550cc96cc">0</Downloads>
-    <OOCacheId xmlns="4873beb7-5857-4685-be1f-d57550cc96cc" xsi:nil="true"/>
-    <IsDeleted xmlns="4873beb7-5857-4685-be1f-d57550cc96cc">false</IsDeleted>
-    <LocPublishedDependentAssetsLookup xmlns="4873beb7-5857-4685-be1f-d57550cc96cc" xsi:nil="true"/>
-    <AssetExpire xmlns="4873beb7-5857-4685-be1f-d57550cc96cc">2029-05-12T07:00:00+00:00</AssetExpire>
-    <CSXSubmissionMarket xmlns="4873beb7-5857-4685-be1f-d57550cc96cc" xsi:nil="true"/>
-    <DSATActionTaken xmlns="4873beb7-5857-4685-be1f-d57550cc96cc" xsi:nil="true"/>
-    <SubmitterId xmlns="4873beb7-5857-4685-be1f-d57550cc96cc" xsi:nil="true"/>
-    <EditorialTags xmlns="4873beb7-5857-4685-be1f-d57550cc96cc" xsi:nil="true"/>
-    <TPExecutable xmlns="4873beb7-5857-4685-be1f-d57550cc96cc" xsi:nil="true"/>
-    <CSXSubmissionDate xmlns="4873beb7-5857-4685-be1f-d57550cc96cc" xsi:nil="true"/>
-    <CSXUpdate xmlns="4873beb7-5857-4685-be1f-d57550cc96cc">false</CSXUpdate>
-    <AssetType xmlns="4873beb7-5857-4685-be1f-d57550cc96cc">TP</AssetType>
-    <ApprovalLog xmlns="4873beb7-5857-4685-be1f-d57550cc96cc" xsi:nil="true"/>
-    <BugNumber xmlns="4873beb7-5857-4685-be1f-d57550cc96cc" xsi:nil="true"/>
-    <OriginAsset xmlns="4873beb7-5857-4685-be1f-d57550cc96cc" xsi:nil="true"/>
-    <TPComponent xmlns="4873beb7-5857-4685-be1f-d57550cc96cc" xsi:nil="true"/>
-    <Milestone xmlns="4873beb7-5857-4685-be1f-d57550cc96cc" xsi:nil="true"/>
-    <RecommendationsModifier xmlns="4873beb7-5857-4685-be1f-d57550cc96cc" xsi:nil="true"/>
-    <AssetId xmlns="4873beb7-5857-4685-be1f-d57550cc96cc">TP102787001</AssetId>
-    <PolicheckWords xmlns="4873beb7-5857-4685-be1f-d57550cc96cc" xsi:nil="true"/>
-    <TPLaunchHelpLink xmlns="4873beb7-5857-4685-be1f-d57550cc96cc" xsi:nil="true"/>
-    <IntlLocPriority xmlns="4873beb7-5857-4685-be1f-d57550cc96cc" xsi:nil="true"/>
-    <TPApplication xmlns="4873beb7-5857-4685-be1f-d57550cc96cc" xsi:nil="true"/>
-    <IntlLangReviewer xmlns="4873beb7-5857-4685-be1f-d57550cc96cc" xsi:nil="true"/>
-    <HandoffToMSDN xmlns="4873beb7-5857-4685-be1f-d57550cc96cc" xsi:nil="true"/>
-    <PlannedPubDate xmlns="4873beb7-5857-4685-be1f-d57550cc96cc" xsi:nil="true"/>
-    <CrawlForDependencies xmlns="4873beb7-5857-4685-be1f-d57550cc96cc">false</CrawlForDependencies>
-    <LocLastLocAttemptVersionLookup xmlns="4873beb7-5857-4685-be1f-d57550cc96cc">693888</LocLastLocAttemptVersionLookup>
-    <LocProcessedForHandoffsLookup xmlns="4873beb7-5857-4685-be1f-d57550cc96cc" xsi:nil="true"/>
-    <TrustLevel xmlns="4873beb7-5857-4685-be1f-d57550cc96cc">1 Microsoft Managed Content</TrustLevel>
-    <CampaignTagsTaxHTField0 xmlns="4873beb7-5857-4685-be1f-d57550cc96cc">
-      <Terms xmlns="http://schemas.microsoft.com/office/infopath/2007/PartnerControls"/>
-    </CampaignTagsTaxHTField0>
-    <TPNamespace xmlns="4873beb7-5857-4685-be1f-d57550cc96cc" xsi:nil="true"/>
-    <LocOverallPreviewStatusLookup xmlns="4873beb7-5857-4685-be1f-d57550cc96cc" xsi:nil="true"/>
-    <TaxCatchAll xmlns="4873beb7-5857-4685-be1f-d57550cc96cc"/>
-    <IsSearchable xmlns="4873beb7-5857-4685-be1f-d57550cc96cc">false</IsSearchable>
-    <TemplateTemplateType xmlns="4873beb7-5857-4685-be1f-d57550cc96cc">Word Document Template</TemplateTemplateType>
-    <Markets xmlns="4873beb7-5857-4685-be1f-d57550cc96cc"/>
-    <IntlLangReview xmlns="4873beb7-5857-4685-be1f-d57550cc96cc" xsi:nil="true"/>
-    <UAProjectedTotalWords xmlns="4873beb7-5857-4685-be1f-d57550cc96cc" xsi:nil="true"/>
-    <OutputCachingOn xmlns="4873beb7-5857-4685-be1f-d57550cc96cc">false</OutputCachingOn>
-    <AverageRating xmlns="4873beb7-5857-4685-be1f-d57550cc96cc" xsi:nil="true"/>
-    <LocMarketGroupTiers2 xmlns="4873beb7-5857-4685-be1f-d57550cc96cc" xsi:nil="true"/>
-    <APAuthor xmlns="4873beb7-5857-4685-be1f-d57550cc96cc">
-      <UserInfo>
-        <DisplayName>REDMOND\v-namall</DisplayName>
-        <AccountId>978</AccountId>
-        <AccountType/>
-      </UserInfo>
-    </APAuthor>
-    <TPCommandLine xmlns="4873beb7-5857-4685-be1f-d57550cc96cc" xsi:nil="true"/>
-    <LocManualTestRequired xmlns="4873beb7-5857-4685-be1f-d57550cc96cc">false</LocManualTestRequired>
-    <TPAppVersion xmlns="4873beb7-5857-4685-be1f-d57550cc96cc" xsi:nil="true"/>
-    <EditorialStatus xmlns="4873beb7-5857-4685-be1f-d57550cc96cc">Complete</EditorialStatus>
-    <LocProcessedForMarketsLookup xmlns="4873beb7-5857-4685-be1f-d57550cc96cc" xsi:nil="true"/>
-    <LastModifiedDateTime xmlns="4873beb7-5857-4685-be1f-d57550cc96cc" xsi:nil="true"/>
-    <TPLaunchHelpLinkType xmlns="4873beb7-5857-4685-be1f-d57550cc96cc">Template</TPLaunchHelpLinkType>
-    <ScenarioTagsTaxHTField0 xmlns="4873beb7-5857-4685-be1f-d57550cc96cc">
-      <Terms xmlns="http://schemas.microsoft.com/office/infopath/2007/PartnerControls"/>
-    </ScenarioTagsTaxHTField0>
-    <OriginalRelease xmlns="4873beb7-5857-4685-be1f-d57550cc96cc">14</OriginalRelease>
-    <LocalizationTagsTaxHTField0 xmlns="4873beb7-5857-4685-be1f-d57550cc96cc">
-      <Terms xmlns="http://schemas.microsoft.com/office/infopath/2007/PartnerControls"/>
-    </LocalizationTagsTaxHTField0>
-    <Manager xmlns="4873beb7-5857-4685-be1f-d57550cc96cc" xsi:nil="true"/>
-    <UALocRecommendation xmlns="4873beb7-5857-4685-be1f-d57550cc96cc">Localize</UALocRecommendation>
-    <LocOverallHandbackStatusLookup xmlns="4873beb7-5857-4685-be1f-d57550cc96cc" xsi:nil="true"/>
-    <ArtSampleDocs xmlns="4873beb7-5857-4685-be1f-d57550cc96cc" xsi:nil="true"/>
-    <UACurrentWords xmlns="4873beb7-5857-4685-be1f-d57550cc96cc" xsi:nil="true"/>
-    <ShowIn xmlns="4873beb7-5857-4685-be1f-d57550cc96cc">Show everywhere</ShowIn>
-    <CSXHash xmlns="4873beb7-5857-4685-be1f-d57550cc96cc" xsi:nil="true"/>
-    <VoteCount xmlns="4873beb7-5857-4685-be1f-d57550cc96cc" xsi:nil="true"/>
-    <InternalTagsTaxHTField0 xmlns="4873beb7-5857-4685-be1f-d57550cc96cc">
-      <Terms xmlns="http://schemas.microsoft.com/office/infopath/2007/PartnerControls"/>
-    </InternalTagsTaxHTField0>
-    <UANotes xmlns="4873beb7-5857-4685-be1f-d57550cc96cc" xsi:nil="true"/>
-  </documentManagement>
-</p:properties>
+<?mso-contentType ?>
+<FormTemplates xmlns="http://schemas.microsoft.com/sharepoint/v3/contenttype/forms">
+  <Display>DocumentLibraryForm</Display>
+  <Edit>AssetEditForm</Edit>
+  <New>DocumentLibraryForm</New>
+</FormTemplates>
 </file>
 
 <file path=customXml/item2.xml><?xml version="1.0" encoding="utf-8"?>
@@ -5057,20 +5316,145 @@
 </file>
 
 <file path=customXml/item3.xml><?xml version="1.0" encoding="utf-8"?>
-<?mso-contentType ?>
-<FormTemplates xmlns="http://schemas.microsoft.com/sharepoint/v3/contenttype/forms">
-  <Display>DocumentLibraryForm</Display>
-  <Edit>AssetEditForm</Edit>
-  <New>DocumentLibraryForm</New>
-</FormTemplates>
+<p:properties xmlns:p="http://schemas.microsoft.com/office/2006/metadata/properties" xmlns:xsi="http://www.w3.org/2001/XMLSchema-instance" xmlns:pc="http://schemas.microsoft.com/office/infopath/2007/PartnerControls">
+  <documentManagement>
+    <LocLastLocAttemptVersionTypeLookup xmlns="4873beb7-5857-4685-be1f-d57550cc96cc" xsi:nil="true"/>
+    <MarketSpecific xmlns="4873beb7-5857-4685-be1f-d57550cc96cc">false</MarketSpecific>
+    <ApprovalStatus xmlns="4873beb7-5857-4685-be1f-d57550cc96cc">InProgress</ApprovalStatus>
+    <LocComments xmlns="4873beb7-5857-4685-be1f-d57550cc96cc" xsi:nil="true"/>
+    <DirectSourceMarket xmlns="4873beb7-5857-4685-be1f-d57550cc96cc" xsi:nil="true"/>
+    <LocPublishedLinkedAssetsLookup xmlns="4873beb7-5857-4685-be1f-d57550cc96cc" xsi:nil="true"/>
+    <ThumbnailAssetId xmlns="4873beb7-5857-4685-be1f-d57550cc96cc" xsi:nil="true"/>
+    <PrimaryImageGen xmlns="4873beb7-5857-4685-be1f-d57550cc96cc">true</PrimaryImageGen>
+    <LegacyData xmlns="4873beb7-5857-4685-be1f-d57550cc96cc" xsi:nil="true"/>
+    <LocNewPublishedVersionLookup xmlns="4873beb7-5857-4685-be1f-d57550cc96cc" xsi:nil="true"/>
+    <NumericId xmlns="4873beb7-5857-4685-be1f-d57550cc96cc">102787001</NumericId>
+    <TPFriendlyName xmlns="4873beb7-5857-4685-be1f-d57550cc96cc" xsi:nil="true"/>
+    <LocOverallPublishStatusLookup xmlns="4873beb7-5857-4685-be1f-d57550cc96cc" xsi:nil="true"/>
+    <LocRecommendedHandoff xmlns="4873beb7-5857-4685-be1f-d57550cc96cc" xsi:nil="true"/>
+    <BlockPublish xmlns="4873beb7-5857-4685-be1f-d57550cc96cc">false</BlockPublish>
+    <BusinessGroup xmlns="4873beb7-5857-4685-be1f-d57550cc96cc" xsi:nil="true"/>
+    <OpenTemplate xmlns="4873beb7-5857-4685-be1f-d57550cc96cc">true</OpenTemplate>
+    <SourceTitle xmlns="4873beb7-5857-4685-be1f-d57550cc96cc" xsi:nil="true"/>
+    <LocOverallLocStatusLookup xmlns="4873beb7-5857-4685-be1f-d57550cc96cc" xsi:nil="true"/>
+    <APEditor xmlns="4873beb7-5857-4685-be1f-d57550cc96cc">
+      <UserInfo>
+        <DisplayName/>
+        <AccountId xsi:nil="true"/>
+        <AccountType/>
+      </UserInfo>
+    </APEditor>
+    <UALocComments xmlns="4873beb7-5857-4685-be1f-d57550cc96cc" xsi:nil="true"/>
+    <IntlLangReviewDate xmlns="4873beb7-5857-4685-be1f-d57550cc96cc" xsi:nil="true"/>
+    <PublishStatusLookup xmlns="4873beb7-5857-4685-be1f-d57550cc96cc">
+      <Value>1343188</Value>
+    </PublishStatusLookup>
+    <ParentAssetId xmlns="4873beb7-5857-4685-be1f-d57550cc96cc" xsi:nil="true"/>
+    <FeatureTagsTaxHTField0 xmlns="4873beb7-5857-4685-be1f-d57550cc96cc">
+      <Terms xmlns="http://schemas.microsoft.com/office/infopath/2007/PartnerControls"/>
+    </FeatureTagsTaxHTField0>
+    <MachineTranslated xmlns="4873beb7-5857-4685-be1f-d57550cc96cc">false</MachineTranslated>
+    <Providers xmlns="4873beb7-5857-4685-be1f-d57550cc96cc" xsi:nil="true"/>
+    <OriginalSourceMarket xmlns="4873beb7-5857-4685-be1f-d57550cc96cc" xsi:nil="true"/>
+    <APDescription xmlns="4873beb7-5857-4685-be1f-d57550cc96cc" xsi:nil="true"/>
+    <ContentItem xmlns="4873beb7-5857-4685-be1f-d57550cc96cc" xsi:nil="true"/>
+    <ClipArtFilename xmlns="4873beb7-5857-4685-be1f-d57550cc96cc" xsi:nil="true"/>
+    <TPInstallLocation xmlns="4873beb7-5857-4685-be1f-d57550cc96cc" xsi:nil="true"/>
+    <TimesCloned xmlns="4873beb7-5857-4685-be1f-d57550cc96cc" xsi:nil="true"/>
+    <PublishTargets xmlns="4873beb7-5857-4685-be1f-d57550cc96cc">OfficeOnlineVNext</PublishTargets>
+    <AcquiredFrom xmlns="4873beb7-5857-4685-be1f-d57550cc96cc">Internal MS</AcquiredFrom>
+    <AssetStart xmlns="4873beb7-5857-4685-be1f-d57550cc96cc">2011-11-23T17:29:00+00:00</AssetStart>
+    <FriendlyTitle xmlns="4873beb7-5857-4685-be1f-d57550cc96cc" xsi:nil="true"/>
+    <Provider xmlns="4873beb7-5857-4685-be1f-d57550cc96cc" xsi:nil="true"/>
+    <LastHandOff xmlns="4873beb7-5857-4685-be1f-d57550cc96cc" xsi:nil="true"/>
+    <TPClientViewer xmlns="4873beb7-5857-4685-be1f-d57550cc96cc" xsi:nil="true"/>
+    <TemplateStatus xmlns="4873beb7-5857-4685-be1f-d57550cc96cc">Complete</TemplateStatus>
+    <Downloads xmlns="4873beb7-5857-4685-be1f-d57550cc96cc">0</Downloads>
+    <OOCacheId xmlns="4873beb7-5857-4685-be1f-d57550cc96cc" xsi:nil="true"/>
+    <IsDeleted xmlns="4873beb7-5857-4685-be1f-d57550cc96cc">false</IsDeleted>
+    <LocPublishedDependentAssetsLookup xmlns="4873beb7-5857-4685-be1f-d57550cc96cc" xsi:nil="true"/>
+    <AssetExpire xmlns="4873beb7-5857-4685-be1f-d57550cc96cc">2029-05-12T07:00:00+00:00</AssetExpire>
+    <CSXSubmissionMarket xmlns="4873beb7-5857-4685-be1f-d57550cc96cc" xsi:nil="true"/>
+    <DSATActionTaken xmlns="4873beb7-5857-4685-be1f-d57550cc96cc" xsi:nil="true"/>
+    <SubmitterId xmlns="4873beb7-5857-4685-be1f-d57550cc96cc" xsi:nil="true"/>
+    <EditorialTags xmlns="4873beb7-5857-4685-be1f-d57550cc96cc" xsi:nil="true"/>
+    <TPExecutable xmlns="4873beb7-5857-4685-be1f-d57550cc96cc" xsi:nil="true"/>
+    <CSXSubmissionDate xmlns="4873beb7-5857-4685-be1f-d57550cc96cc" xsi:nil="true"/>
+    <CSXUpdate xmlns="4873beb7-5857-4685-be1f-d57550cc96cc">false</CSXUpdate>
+    <AssetType xmlns="4873beb7-5857-4685-be1f-d57550cc96cc">TP</AssetType>
+    <ApprovalLog xmlns="4873beb7-5857-4685-be1f-d57550cc96cc" xsi:nil="true"/>
+    <BugNumber xmlns="4873beb7-5857-4685-be1f-d57550cc96cc" xsi:nil="true"/>
+    <OriginAsset xmlns="4873beb7-5857-4685-be1f-d57550cc96cc" xsi:nil="true"/>
+    <TPComponent xmlns="4873beb7-5857-4685-be1f-d57550cc96cc" xsi:nil="true"/>
+    <Milestone xmlns="4873beb7-5857-4685-be1f-d57550cc96cc" xsi:nil="true"/>
+    <RecommendationsModifier xmlns="4873beb7-5857-4685-be1f-d57550cc96cc" xsi:nil="true"/>
+    <AssetId xmlns="4873beb7-5857-4685-be1f-d57550cc96cc">TP102787001</AssetId>
+    <PolicheckWords xmlns="4873beb7-5857-4685-be1f-d57550cc96cc" xsi:nil="true"/>
+    <TPLaunchHelpLink xmlns="4873beb7-5857-4685-be1f-d57550cc96cc" xsi:nil="true"/>
+    <IntlLocPriority xmlns="4873beb7-5857-4685-be1f-d57550cc96cc" xsi:nil="true"/>
+    <TPApplication xmlns="4873beb7-5857-4685-be1f-d57550cc96cc" xsi:nil="true"/>
+    <IntlLangReviewer xmlns="4873beb7-5857-4685-be1f-d57550cc96cc" xsi:nil="true"/>
+    <HandoffToMSDN xmlns="4873beb7-5857-4685-be1f-d57550cc96cc" xsi:nil="true"/>
+    <PlannedPubDate xmlns="4873beb7-5857-4685-be1f-d57550cc96cc" xsi:nil="true"/>
+    <CrawlForDependencies xmlns="4873beb7-5857-4685-be1f-d57550cc96cc">false</CrawlForDependencies>
+    <LocLastLocAttemptVersionLookup xmlns="4873beb7-5857-4685-be1f-d57550cc96cc">693888</LocLastLocAttemptVersionLookup>
+    <LocProcessedForHandoffsLookup xmlns="4873beb7-5857-4685-be1f-d57550cc96cc" xsi:nil="true"/>
+    <TrustLevel xmlns="4873beb7-5857-4685-be1f-d57550cc96cc">1 Microsoft Managed Content</TrustLevel>
+    <CampaignTagsTaxHTField0 xmlns="4873beb7-5857-4685-be1f-d57550cc96cc">
+      <Terms xmlns="http://schemas.microsoft.com/office/infopath/2007/PartnerControls"/>
+    </CampaignTagsTaxHTField0>
+    <TPNamespace xmlns="4873beb7-5857-4685-be1f-d57550cc96cc" xsi:nil="true"/>
+    <LocOverallPreviewStatusLookup xmlns="4873beb7-5857-4685-be1f-d57550cc96cc" xsi:nil="true"/>
+    <TaxCatchAll xmlns="4873beb7-5857-4685-be1f-d57550cc96cc"/>
+    <IsSearchable xmlns="4873beb7-5857-4685-be1f-d57550cc96cc">false</IsSearchable>
+    <TemplateTemplateType xmlns="4873beb7-5857-4685-be1f-d57550cc96cc">Word Document Template</TemplateTemplateType>
+    <Markets xmlns="4873beb7-5857-4685-be1f-d57550cc96cc"/>
+    <IntlLangReview xmlns="4873beb7-5857-4685-be1f-d57550cc96cc" xsi:nil="true"/>
+    <UAProjectedTotalWords xmlns="4873beb7-5857-4685-be1f-d57550cc96cc" xsi:nil="true"/>
+    <OutputCachingOn xmlns="4873beb7-5857-4685-be1f-d57550cc96cc">false</OutputCachingOn>
+    <AverageRating xmlns="4873beb7-5857-4685-be1f-d57550cc96cc" xsi:nil="true"/>
+    <LocMarketGroupTiers2 xmlns="4873beb7-5857-4685-be1f-d57550cc96cc" xsi:nil="true"/>
+    <APAuthor xmlns="4873beb7-5857-4685-be1f-d57550cc96cc">
+      <UserInfo>
+        <DisplayName>REDMOND\v-namall</DisplayName>
+        <AccountId>978</AccountId>
+        <AccountType/>
+      </UserInfo>
+    </APAuthor>
+    <TPCommandLine xmlns="4873beb7-5857-4685-be1f-d57550cc96cc" xsi:nil="true"/>
+    <LocManualTestRequired xmlns="4873beb7-5857-4685-be1f-d57550cc96cc">false</LocManualTestRequired>
+    <TPAppVersion xmlns="4873beb7-5857-4685-be1f-d57550cc96cc" xsi:nil="true"/>
+    <EditorialStatus xmlns="4873beb7-5857-4685-be1f-d57550cc96cc">Complete</EditorialStatus>
+    <LocProcessedForMarketsLookup xmlns="4873beb7-5857-4685-be1f-d57550cc96cc" xsi:nil="true"/>
+    <LastModifiedDateTime xmlns="4873beb7-5857-4685-be1f-d57550cc96cc" xsi:nil="true"/>
+    <TPLaunchHelpLinkType xmlns="4873beb7-5857-4685-be1f-d57550cc96cc">Template</TPLaunchHelpLinkType>
+    <ScenarioTagsTaxHTField0 xmlns="4873beb7-5857-4685-be1f-d57550cc96cc">
+      <Terms xmlns="http://schemas.microsoft.com/office/infopath/2007/PartnerControls"/>
+    </ScenarioTagsTaxHTField0>
+    <OriginalRelease xmlns="4873beb7-5857-4685-be1f-d57550cc96cc">14</OriginalRelease>
+    <LocalizationTagsTaxHTField0 xmlns="4873beb7-5857-4685-be1f-d57550cc96cc">
+      <Terms xmlns="http://schemas.microsoft.com/office/infopath/2007/PartnerControls"/>
+    </LocalizationTagsTaxHTField0>
+    <Manager xmlns="4873beb7-5857-4685-be1f-d57550cc96cc" xsi:nil="true"/>
+    <UALocRecommendation xmlns="4873beb7-5857-4685-be1f-d57550cc96cc">Localize</UALocRecommendation>
+    <LocOverallHandbackStatusLookup xmlns="4873beb7-5857-4685-be1f-d57550cc96cc" xsi:nil="true"/>
+    <ArtSampleDocs xmlns="4873beb7-5857-4685-be1f-d57550cc96cc" xsi:nil="true"/>
+    <UACurrentWords xmlns="4873beb7-5857-4685-be1f-d57550cc96cc" xsi:nil="true"/>
+    <ShowIn xmlns="4873beb7-5857-4685-be1f-d57550cc96cc">Show everywhere</ShowIn>
+    <CSXHash xmlns="4873beb7-5857-4685-be1f-d57550cc96cc" xsi:nil="true"/>
+    <VoteCount xmlns="4873beb7-5857-4685-be1f-d57550cc96cc" xsi:nil="true"/>
+    <InternalTagsTaxHTField0 xmlns="4873beb7-5857-4685-be1f-d57550cc96cc">
+      <Terms xmlns="http://schemas.microsoft.com/office/infopath/2007/PartnerControls"/>
+    </InternalTagsTaxHTField0>
+    <UANotes xmlns="4873beb7-5857-4685-be1f-d57550cc96cc" xsi:nil="true"/>
+  </documentManagement>
+</p:properties>
 </file>
 
 <file path=customXml/itemProps1.xml><?xml version="1.0" encoding="utf-8"?>
-<ds:datastoreItem xmlns:ds="http://schemas.openxmlformats.org/officeDocument/2006/customXml" ds:itemID="{7FBDB1CC-CEFB-4E46-8174-1F0AA0D30B24}">
+<ds:datastoreItem xmlns:ds="http://schemas.openxmlformats.org/officeDocument/2006/customXml" ds:itemID="{C01C3C56-10DB-49F7-B061-44D8728D078A}">
   <ds:schemaRefs>
-    <ds:schemaRef ds:uri="http://schemas.microsoft.com/office/2006/metadata/properties"/>
-    <ds:schemaRef ds:uri="http://schemas.microsoft.com/office/infopath/2007/PartnerControls"/>
-    <ds:schemaRef ds:uri="4873beb7-5857-4685-be1f-d57550cc96cc"/>
+    <ds:schemaRef ds:uri="http://schemas.microsoft.com/sharepoint/v3/contenttype/forms"/>
   </ds:schemaRefs>
 </ds:datastoreItem>
 </file>
@@ -5094,9 +5478,11 @@
 </file>
 
 <file path=customXml/itemProps3.xml><?xml version="1.0" encoding="utf-8"?>
-<ds:datastoreItem xmlns:ds="http://schemas.openxmlformats.org/officeDocument/2006/customXml" ds:itemID="{C01C3C56-10DB-49F7-B061-44D8728D078A}">
+<ds:datastoreItem xmlns:ds="http://schemas.openxmlformats.org/officeDocument/2006/customXml" ds:itemID="{7FBDB1CC-CEFB-4E46-8174-1F0AA0D30B24}">
   <ds:schemaRefs>
-    <ds:schemaRef ds:uri="http://schemas.microsoft.com/sharepoint/v3/contenttype/forms"/>
+    <ds:schemaRef ds:uri="http://schemas.microsoft.com/office/2006/metadata/properties"/>
+    <ds:schemaRef ds:uri="http://schemas.microsoft.com/office/infopath/2007/PartnerControls"/>
+    <ds:schemaRef ds:uri="4873beb7-5857-4685-be1f-d57550cc96cc"/>
   </ds:schemaRefs>
 </ds:datastoreItem>
 </file>
</xml_diff>